<commit_message>
API : Data Check
</commit_message>
<xml_diff>
--- a/Variable list.docx
+++ b/Variable list.docx
@@ -16,7 +16,19 @@
         <w:t>var_relevant_state.csv</w:t>
       </w:r>
       <w:r>
-        <w:t xml:space="preserve">’. </w:t>
+        <w:t>’</w:t>
+      </w:r>
+      <w:r>
+        <w:t xml:space="preserve"> and ‘outcome/</w:t>
+      </w:r>
+      <w:r>
+        <w:t>var_relevant_dist.csv</w:t>
+      </w:r>
+      <w:r>
+        <w:t>’</w:t>
+      </w:r>
+      <w:r>
+        <w:t xml:space="preserve">. </w:t>
       </w:r>
       <w:r>
         <w:t>Brief information about these variables can be found in</w:t>
@@ -174,6 +186,74 @@
     <w:p>
       <w:pPr>
         <w:pStyle w:val="a5"/>
+        <w:rPr>
+          <w:rFonts w:ascii="Segoe UI" w:hAnsi="Segoe UI" w:cs="Segoe UI"/>
+          <w:color w:val="24292E"/>
+          <w:shd w:val="clear" w:color="auto" w:fill="FFFFFF"/>
+        </w:rPr>
+      </w:pPr>
+      <w:r>
+        <w:rPr>
+          <w:rFonts w:ascii="Segoe UI" w:hAnsi="Segoe UI" w:cs="Segoe UI"/>
+          <w:color w:val="24292E"/>
+          <w:shd w:val="clear" w:color="auto" w:fill="FFFFFF"/>
+        </w:rPr>
+        <w:t>- Data location : ‘outcome/downloads/</w:t>
+      </w:r>
+      <w:r>
+        <w:rPr>
+          <w:rFonts w:ascii="Segoe UI" w:hAnsi="Segoe UI" w:cs="Segoe UI"/>
+          <w:color w:val="24292E"/>
+          <w:shd w:val="clear" w:color="auto" w:fill="FFFFFF"/>
+        </w:rPr>
+        <w:t>statewise_tested_numbers_data.csv</w:t>
+      </w:r>
+      <w:r>
+        <w:rPr>
+          <w:rFonts w:ascii="Segoe UI" w:hAnsi="Segoe UI" w:cs="Segoe UI"/>
+          <w:color w:val="24292E"/>
+          <w:shd w:val="clear" w:color="auto" w:fill="FFFFFF"/>
+        </w:rPr>
+        <w:t>’</w:t>
+      </w:r>
+    </w:p>
+    <w:p>
+      <w:pPr>
+        <w:pStyle w:val="a5"/>
+        <w:rPr>
+          <w:rFonts w:ascii="Segoe UI" w:hAnsi="Segoe UI" w:cs="Segoe UI"/>
+          <w:color w:val="24292E"/>
+          <w:shd w:val="clear" w:color="auto" w:fill="FFFFFF"/>
+        </w:rPr>
+      </w:pPr>
+      <w:r>
+        <w:rPr>
+          <w:rFonts w:ascii="Segoe UI" w:hAnsi="Segoe UI" w:cs="Segoe UI"/>
+          <w:color w:val="24292E"/>
+          <w:shd w:val="clear" w:color="auto" w:fill="FFFFFF"/>
+        </w:rPr>
+        <w:t>- This data is downloaded by the code ‘outcome/</w:t>
+      </w:r>
+      <w:r>
+        <w:rPr>
+          <w:rFonts w:ascii="Segoe UI" w:hAnsi="Segoe UI" w:cs="Segoe UI"/>
+          <w:color w:val="24292E"/>
+          <w:shd w:val="clear" w:color="auto" w:fill="FFFFFF"/>
+        </w:rPr>
+        <w:t>IndiaAPI.R</w:t>
+      </w:r>
+      <w:r>
+        <w:rPr>
+          <w:rFonts w:ascii="Segoe UI" w:hAnsi="Segoe UI" w:cs="Segoe UI"/>
+          <w:color w:val="24292E"/>
+          <w:shd w:val="clear" w:color="auto" w:fill="FFFFFF"/>
+        </w:rPr>
+        <w:t>’</w:t>
+      </w:r>
+    </w:p>
+    <w:p>
+      <w:pPr>
+        <w:pStyle w:val="a5"/>
         <w:numPr>
           <w:ilvl w:val="0"/>
           <w:numId w:val="4"/>
@@ -237,6 +317,79 @@
     <w:p>
       <w:pPr>
         <w:pStyle w:val="a5"/>
+        <w:rPr>
+          <w:rFonts w:ascii="Segoe UI" w:hAnsi="Segoe UI" w:cs="Segoe UI"/>
+          <w:color w:val="24292E"/>
+          <w:shd w:val="clear" w:color="auto" w:fill="FFFFFF"/>
+        </w:rPr>
+      </w:pPr>
+      <w:r>
+        <w:rPr>
+          <w:rFonts w:ascii="Segoe UI" w:hAnsi="Segoe UI" w:cs="Segoe UI"/>
+          <w:color w:val="24292E"/>
+          <w:shd w:val="clear" w:color="auto" w:fill="FFFFFF"/>
+        </w:rPr>
+        <w:t>- Data location : ‘outcome/downloads/</w:t>
+      </w:r>
+      <w:r>
+        <w:rPr>
+          <w:rFonts w:ascii="Segoe UI" w:hAnsi="Segoe UI" w:cs="Segoe UI"/>
+          <w:color w:val="24292E"/>
+          <w:shd w:val="clear" w:color="auto" w:fill="FFFFFF"/>
+        </w:rPr>
+        <w:t>cowin_vaccine_data_statewise.csv</w:t>
+      </w:r>
+      <w:r>
+        <w:rPr>
+          <w:rFonts w:ascii="Segoe UI" w:hAnsi="Segoe UI" w:cs="Segoe UI"/>
+          <w:color w:val="24292E"/>
+          <w:shd w:val="clear" w:color="auto" w:fill="FFFFFF"/>
+        </w:rPr>
+        <w:t>’</w:t>
+      </w:r>
+    </w:p>
+    <w:p>
+      <w:pPr>
+        <w:pStyle w:val="a5"/>
+        <w:rPr>
+          <w:rFonts w:ascii="Segoe UI" w:hAnsi="Segoe UI" w:cs="Segoe UI"/>
+          <w:color w:val="24292E"/>
+          <w:shd w:val="clear" w:color="auto" w:fill="FFFFFF"/>
+        </w:rPr>
+      </w:pPr>
+      <w:r>
+        <w:rPr>
+          <w:rFonts w:ascii="Segoe UI" w:hAnsi="Segoe UI" w:cs="Segoe UI"/>
+          <w:color w:val="24292E"/>
+          <w:shd w:val="clear" w:color="auto" w:fill="FFFFFF"/>
+        </w:rPr>
+        <w:t>- This data is downloaded by the code ‘outcome/</w:t>
+      </w:r>
+      <w:r>
+        <w:rPr>
+          <w:rFonts w:ascii="Segoe UI" w:hAnsi="Segoe UI" w:cs="Segoe UI"/>
+          <w:color w:val="24292E"/>
+          <w:shd w:val="clear" w:color="auto" w:fill="FFFFFF"/>
+        </w:rPr>
+        <w:t>IndiaAPI.R</w:t>
+      </w:r>
+      <w:r>
+        <w:rPr>
+          <w:rFonts w:ascii="Segoe UI" w:hAnsi="Segoe UI" w:cs="Segoe UI"/>
+          <w:color w:val="24292E"/>
+          <w:shd w:val="clear" w:color="auto" w:fill="FFFFFF"/>
+        </w:rPr>
+        <w:t>’</w:t>
+      </w:r>
+    </w:p>
+    <w:p>
+      <w:pPr>
+        <w:pStyle w:val="a5"/>
+      </w:pPr>
+    </w:p>
+    <w:p>
+      <w:pPr>
+        <w:pStyle w:val="a5"/>
         <w:numPr>
           <w:ilvl w:val="0"/>
           <w:numId w:val="4"/>
@@ -281,6 +434,101 @@
       </w:pPr>
       <w:r>
         <w:rPr>
+          <w:rFonts w:ascii="Segoe UI" w:hAnsi="Segoe UI" w:cs="Segoe UI" w:hint="eastAsia"/>
+          <w:color w:val="24292E"/>
+          <w:shd w:val="clear" w:color="auto" w:fill="FFFFFF"/>
+        </w:rPr>
+        <w:t>D</w:t>
+      </w:r>
+      <w:r>
+        <w:rPr>
+          <w:rFonts w:ascii="Segoe UI" w:hAnsi="Segoe UI" w:cs="Segoe UI"/>
+          <w:color w:val="24292E"/>
+          <w:shd w:val="clear" w:color="auto" w:fill="FFFFFF"/>
+        </w:rPr>
+        <w:t>ata location : ‘</w:t>
+      </w:r>
+      <w:r>
+        <w:rPr>
+          <w:rFonts w:ascii="Segoe UI" w:hAnsi="Segoe UI" w:cs="Segoe UI"/>
+          <w:color w:val="24292E"/>
+          <w:shd w:val="clear" w:color="auto" w:fill="FFFFFF"/>
+        </w:rPr>
+        <w:t>1. beds and ventilators</w:t>
+      </w:r>
+      <w:r>
+        <w:rPr>
+          <w:rFonts w:ascii="Segoe UI" w:hAnsi="Segoe UI" w:cs="Segoe UI"/>
+          <w:color w:val="24292E"/>
+          <w:shd w:val="clear" w:color="auto" w:fill="FFFFFF"/>
+        </w:rPr>
+        <w:t>/</w:t>
+      </w:r>
+      <w:r>
+        <w:rPr>
+          <w:rFonts w:ascii="Segoe UI" w:hAnsi="Segoe UI" w:cs="Segoe UI"/>
+          <w:color w:val="24292E"/>
+          <w:shd w:val="clear" w:color="auto" w:fill="FFFFFF"/>
+        </w:rPr>
+        <w:t>hospital_capacity.csv</w:t>
+      </w:r>
+      <w:r>
+        <w:rPr>
+          <w:rFonts w:ascii="Segoe UI" w:hAnsi="Segoe UI" w:cs="Segoe UI"/>
+          <w:color w:val="24292E"/>
+          <w:shd w:val="clear" w:color="auto" w:fill="FFFFFF"/>
+        </w:rPr>
+        <w:t>’, which is extracted from ‘</w:t>
+      </w:r>
+      <w:r>
+        <w:rPr>
+          <w:rFonts w:ascii="Segoe UI" w:hAnsi="Segoe UI" w:cs="Segoe UI"/>
+          <w:color w:val="24292E"/>
+          <w:shd w:val="clear" w:color="auto" w:fill="FFFFFF"/>
+        </w:rPr>
+        <w:t>1. beds and ventilators</w:t>
+      </w:r>
+      <w:r>
+        <w:rPr>
+          <w:rFonts w:ascii="Segoe UI" w:hAnsi="Segoe UI" w:cs="Segoe UI"/>
+          <w:color w:val="24292E"/>
+          <w:shd w:val="clear" w:color="auto" w:fill="FFFFFF"/>
+        </w:rPr>
+        <w:t>/</w:t>
+      </w:r>
+      <w:r>
+        <w:rPr>
+          <w:rFonts w:ascii="Segoe UI" w:hAnsi="Segoe UI" w:cs="Segoe UI"/>
+          <w:color w:val="24292E"/>
+          <w:shd w:val="clear" w:color="auto" w:fill="FFFFFF"/>
+        </w:rPr>
+        <w:t>State-wise-estimates-of-current-beds-and-ventilators_24Apr2020.pdf</w:t>
+      </w:r>
+      <w:r>
+        <w:rPr>
+          <w:rFonts w:ascii="Segoe UI" w:hAnsi="Segoe UI" w:cs="Segoe UI"/>
+          <w:color w:val="24292E"/>
+          <w:shd w:val="clear" w:color="auto" w:fill="FFFFFF"/>
+        </w:rPr>
+        <w:t>’</w:t>
+      </w:r>
+    </w:p>
+    <w:p>
+      <w:pPr>
+        <w:pStyle w:val="a5"/>
+        <w:numPr>
+          <w:ilvl w:val="0"/>
+          <w:numId w:val="5"/>
+        </w:numPr>
+        <w:ind w:leftChars="0"/>
+        <w:rPr>
+          <w:rFonts w:ascii="Segoe UI" w:hAnsi="Segoe UI" w:cs="Segoe UI"/>
+          <w:color w:val="24292E"/>
+          <w:shd w:val="clear" w:color="auto" w:fill="FFFFFF"/>
+        </w:rPr>
+      </w:pPr>
+      <w:r>
+        <w:rPr>
           <w:rFonts w:ascii="Segoe UI" w:hAnsi="Segoe UI" w:cs="Segoe UI"/>
           <w:color w:val="24292E"/>
           <w:shd w:val="clear" w:color="auto" w:fill="FFFFFF"/>
@@ -387,6 +635,7 @@
           <w:color w:val="24292E"/>
           <w:shd w:val="clear" w:color="auto" w:fill="FFFFFF"/>
         </w:rPr>
+        <w:lastRenderedPageBreak/>
         <w:t>•</w:t>
       </w:r>
       <w:r>
@@ -561,7 +810,6 @@
           <w:color w:val="24292E"/>
           <w:shd w:val="clear" w:color="auto" w:fill="FFFFFF"/>
         </w:rPr>
-        <w:lastRenderedPageBreak/>
         <w:t>Number of</w:t>
       </w:r>
       <w:r>
@@ -1354,6 +1602,7 @@
           <w:color w:val="24292E"/>
           <w:shd w:val="clear" w:color="auto" w:fill="FFFFFF"/>
         </w:rPr>
+        <w:lastRenderedPageBreak/>
         <w:t>icu_beds_total</w:t>
       </w:r>
     </w:p>
@@ -1644,7 +1893,6 @@
           <w:color w:val="24292E"/>
           <w:shd w:val="clear" w:color="auto" w:fill="FFFFFF"/>
         </w:rPr>
-        <w:lastRenderedPageBreak/>
         <w:t>-</w:t>
       </w:r>
       <w:r>
@@ -1924,6 +2172,107 @@
       <w:pPr>
         <w:pStyle w:val="a5"/>
         <w:numPr>
+          <w:ilvl w:val="0"/>
+          <w:numId w:val="5"/>
+        </w:numPr>
+        <w:ind w:leftChars="0"/>
+        <w:rPr>
+          <w:rFonts w:ascii="Segoe UI" w:hAnsi="Segoe UI" w:cs="Segoe UI"/>
+          <w:color w:val="24292E"/>
+          <w:shd w:val="clear" w:color="auto" w:fill="FFFFFF"/>
+        </w:rPr>
+      </w:pPr>
+      <w:r>
+        <w:rPr>
+          <w:rFonts w:ascii="Segoe UI" w:hAnsi="Segoe UI" w:cs="Segoe UI" w:hint="eastAsia"/>
+          <w:color w:val="24292E"/>
+          <w:shd w:val="clear" w:color="auto" w:fill="FFFFFF"/>
+        </w:rPr>
+        <w:t>D</w:t>
+      </w:r>
+      <w:r>
+        <w:rPr>
+          <w:rFonts w:ascii="Segoe UI" w:hAnsi="Segoe UI" w:cs="Segoe UI"/>
+          <w:color w:val="24292E"/>
+          <w:shd w:val="clear" w:color="auto" w:fill="FFFFFF"/>
+        </w:rPr>
+        <w:t>ata location : ‘</w:t>
+      </w:r>
+      <w:r>
+        <w:rPr>
+          <w:rFonts w:ascii="Segoe UI" w:hAnsi="Segoe UI" w:cs="Segoe UI"/>
+          <w:color w:val="24292E"/>
+          <w:shd w:val="clear" w:color="auto" w:fill="FFFFFF"/>
+        </w:rPr>
+        <w:t>2. national health profile 2019</w:t>
+      </w:r>
+      <w:r>
+        <w:rPr>
+          <w:rFonts w:ascii="Segoe UI" w:hAnsi="Segoe UI" w:cs="Segoe UI"/>
+          <w:color w:val="24292E"/>
+          <w:shd w:val="clear" w:color="auto" w:fill="FFFFFF"/>
+        </w:rPr>
+        <w:t>/</w:t>
+      </w:r>
+      <w:r>
+        <w:t xml:space="preserve"> </w:t>
+      </w:r>
+      <w:r>
+        <w:rPr>
+          <w:rFonts w:ascii="Segoe UI" w:hAnsi="Segoe UI" w:cs="Segoe UI"/>
+          <w:color w:val="24292E"/>
+          <w:shd w:val="clear" w:color="auto" w:fill="FFFFFF"/>
+        </w:rPr>
+        <w:t>national_health_profile_state.csv</w:t>
+      </w:r>
+      <w:r>
+        <w:rPr>
+          <w:rFonts w:ascii="Segoe UI" w:hAnsi="Segoe UI" w:cs="Segoe UI"/>
+          <w:color w:val="24292E"/>
+          <w:shd w:val="clear" w:color="auto" w:fill="FFFFFF"/>
+        </w:rPr>
+        <w:t>’, which is extracted from ‘</w:t>
+      </w:r>
+      <w:r>
+        <w:rPr>
+          <w:rFonts w:ascii="Segoe UI" w:hAnsi="Segoe UI" w:cs="Segoe UI"/>
+          <w:color w:val="24292E"/>
+          <w:shd w:val="clear" w:color="auto" w:fill="FFFFFF"/>
+        </w:rPr>
+        <w:t>2. national health profile 2019</w:t>
+      </w:r>
+      <w:r>
+        <w:rPr>
+          <w:rFonts w:ascii="Segoe UI" w:hAnsi="Segoe UI" w:cs="Segoe UI"/>
+          <w:color w:val="24292E"/>
+          <w:shd w:val="clear" w:color="auto" w:fill="FFFFFF"/>
+        </w:rPr>
+        <w:t>/</w:t>
+      </w:r>
+      <w:r>
+        <w:t xml:space="preserve"> </w:t>
+      </w:r>
+      <w:r>
+        <w:rPr>
+          <w:rFonts w:ascii="Segoe UI" w:hAnsi="Segoe UI" w:cs="Segoe UI"/>
+          <w:color w:val="24292E"/>
+          <w:shd w:val="clear" w:color="auto" w:fill="FFFFFF"/>
+        </w:rPr>
+        <w:t>National Health profile 2019.pdf</w:t>
+      </w:r>
+      <w:r>
+        <w:rPr>
+          <w:rFonts w:ascii="Segoe UI" w:hAnsi="Segoe UI" w:cs="Segoe UI"/>
+          <w:color w:val="24292E"/>
+          <w:shd w:val="clear" w:color="auto" w:fill="FFFFFF"/>
+        </w:rPr>
+        <w:t>’</w:t>
+      </w:r>
+    </w:p>
+    <w:p>
+      <w:pPr>
+        <w:pStyle w:val="a5"/>
+        <w:numPr>
           <w:ilvl w:val="1"/>
           <w:numId w:val="4"/>
         </w:numPr>
@@ -2559,7 +2908,16 @@
           <w:color w:val="24292E"/>
           <w:shd w:val="clear" w:color="auto" w:fill="FFFFFF"/>
         </w:rPr>
-        <w:t>Report of the Technical Group on Population Projections May 2006, National Commission on Population, O/o Registrar General of India</w:t>
+        <w:t xml:space="preserve">Report of the Technical Group on Population Projections May 2006, National Commission on </w:t>
+      </w:r>
+      <w:r>
+        <w:rPr>
+          <w:rFonts w:ascii="Segoe UI" w:hAnsi="Segoe UI" w:cs="Segoe UI"/>
+          <w:color w:val="24292E"/>
+          <w:shd w:val="clear" w:color="auto" w:fill="FFFFFF"/>
+        </w:rPr>
+        <w:lastRenderedPageBreak/>
+        <w:t>Population, O/o Registrar General of India</w:t>
       </w:r>
     </w:p>
     <w:p>
@@ -2896,7 +3254,6 @@
           <w:color w:val="24292E"/>
           <w:shd w:val="clear" w:color="auto" w:fill="FFFFFF"/>
         </w:rPr>
-        <w:lastRenderedPageBreak/>
         <w:t>S</w:t>
       </w:r>
       <w:r>
@@ -3831,6 +4188,7 @@
           <w:color w:val="24292E"/>
           <w:shd w:val="clear" w:color="auto" w:fill="FFFFFF"/>
         </w:rPr>
+        <w:lastRenderedPageBreak/>
         <w:t>p</w:t>
       </w:r>
       <w:r>
@@ -4027,7 +4385,6 @@
           <w:color w:val="24292E"/>
           <w:shd w:val="clear" w:color="auto" w:fill="FFFFFF"/>
         </w:rPr>
-        <w:lastRenderedPageBreak/>
         <w:t xml:space="preserve">Source: </w:t>
       </w:r>
       <w:r>
@@ -4913,6 +5270,7 @@
           <w:color w:val="24292E"/>
           <w:shd w:val="clear" w:color="auto" w:fill="FFFFFF"/>
         </w:rPr>
+        <w:lastRenderedPageBreak/>
         <w:t>2018Pneumonia_total_case</w:t>
       </w:r>
       <w:r>
@@ -5266,7 +5624,6 @@
           <w:color w:val="24292E"/>
           <w:shd w:val="clear" w:color="auto" w:fill="FFFFFF"/>
         </w:rPr>
-        <w:lastRenderedPageBreak/>
         <w:t xml:space="preserve">Common Cancers </w:t>
       </w:r>
       <w:r>
@@ -6225,7 +6582,18 @@
           <w:color w:val="24292E"/>
           <w:shd w:val="clear" w:color="auto" w:fill="FFFFFF"/>
         </w:rPr>
-        <w:t>2015-2016public_expenditure_FamilyWelfare_RFWS</w:t>
+        <w:t>2015-</w:t>
+      </w:r>
+      <w:r>
+        <w:rPr>
+          <w:rFonts w:ascii="Segoe UI" w:hAnsi="Segoe UI" w:cs="Segoe UI"/>
+          <w:b/>
+          <w:bCs/>
+          <w:color w:val="24292E"/>
+          <w:shd w:val="clear" w:color="auto" w:fill="FFFFFF"/>
+        </w:rPr>
+        <w:lastRenderedPageBreak/>
+        <w:t>2016public_expenditure_FamilyWelfare_RFWS</w:t>
       </w:r>
       <w:r>
         <w:rPr>
@@ -6472,16 +6840,7 @@
           <w:color w:val="24292E"/>
           <w:shd w:val="clear" w:color="auto" w:fill="FFFFFF"/>
         </w:rPr>
-        <w:t xml:space="preserve">Source: “Health Sector Financing by Centre and States/UTs in India 2015-16 to 2017-18”, National Health </w:t>
-      </w:r>
-      <w:r>
-        <w:rPr>
-          <w:rFonts w:ascii="Segoe UI" w:hAnsi="Segoe UI" w:cs="Segoe UI"/>
-          <w:color w:val="24292E"/>
-          <w:shd w:val="clear" w:color="auto" w:fill="FFFFFF"/>
-        </w:rPr>
-        <w:lastRenderedPageBreak/>
-        <w:t>Accounts Cell, Ministry of Health &amp;</w:t>
+        <w:t>Source: “Health Sector Financing by Centre and States/UTs in India 2015-16 to 2017-18”, National Health Accounts Cell, Ministry of Health &amp;</w:t>
       </w:r>
       <w:r>
         <w:rPr>
@@ -7105,9 +7464,17 @@
           <w:szCs w:val="28"/>
           <w:shd w:val="clear" w:color="auto" w:fill="FFFFFF"/>
         </w:rPr>
-        <w:t>Variables from</w:t>
-      </w:r>
-      <w:r>
+        <w:t>Variables from census 2011.</w:t>
+      </w:r>
+    </w:p>
+    <w:p>
+      <w:pPr>
+        <w:pStyle w:val="a5"/>
+        <w:numPr>
+          <w:ilvl w:val="0"/>
+          <w:numId w:val="5"/>
+        </w:numPr>
+        <w:ind w:leftChars="0"/>
         <w:rPr>
           <w:rFonts w:ascii="Segoe UI" w:hAnsi="Segoe UI" w:cs="Segoe UI"/>
           <w:b/>
@@ -7117,7 +7484,153 @@
           <w:szCs w:val="28"/>
           <w:shd w:val="clear" w:color="auto" w:fill="FFFFFF"/>
         </w:rPr>
-        <w:t xml:space="preserve"> census 2011.</w:t>
+      </w:pPr>
+      <w:r>
+        <w:rPr>
+          <w:rFonts w:ascii="Segoe UI" w:hAnsi="Segoe UI" w:cs="Segoe UI"/>
+          <w:color w:val="24292E"/>
+          <w:shd w:val="clear" w:color="auto" w:fill="FFFFFF"/>
+        </w:rPr>
+        <w:t>Data location : ‘</w:t>
+      </w:r>
+      <w:r>
+        <w:rPr>
+          <w:rFonts w:ascii="Segoe UI" w:hAnsi="Segoe UI" w:cs="Segoe UI"/>
+          <w:color w:val="24292E"/>
+          <w:shd w:val="clear" w:color="auto" w:fill="FFFFFF"/>
+        </w:rPr>
+        <w:t>3. census 2011</w:t>
+      </w:r>
+      <w:r>
+        <w:rPr>
+          <w:rFonts w:ascii="Segoe UI" w:hAnsi="Segoe UI" w:cs="Segoe UI"/>
+          <w:color w:val="24292E"/>
+          <w:shd w:val="clear" w:color="auto" w:fill="FFFFFF"/>
+        </w:rPr>
+        <w:t>/</w:t>
+      </w:r>
+      <w:r>
+        <w:rPr>
+          <w:rFonts w:ascii="Segoe UI" w:hAnsi="Segoe UI" w:cs="Segoe UI"/>
+          <w:color w:val="24292E"/>
+          <w:shd w:val="clear" w:color="auto" w:fill="FFFFFF"/>
+        </w:rPr>
+        <w:t>data_state.csv</w:t>
+      </w:r>
+      <w:r>
+        <w:rPr>
+          <w:rFonts w:ascii="Segoe UI" w:hAnsi="Segoe UI" w:cs="Segoe UI"/>
+          <w:color w:val="24292E"/>
+          <w:shd w:val="clear" w:color="auto" w:fill="FFFFFF"/>
+        </w:rPr>
+        <w:t>’ and ‘</w:t>
+      </w:r>
+      <w:r>
+        <w:rPr>
+          <w:rFonts w:ascii="Segoe UI" w:hAnsi="Segoe UI" w:cs="Segoe UI"/>
+          <w:color w:val="24292E"/>
+          <w:shd w:val="clear" w:color="auto" w:fill="FFFFFF"/>
+        </w:rPr>
+        <w:t>3. census 2011</w:t>
+      </w:r>
+      <w:r>
+        <w:rPr>
+          <w:rFonts w:ascii="Segoe UI" w:hAnsi="Segoe UI" w:cs="Segoe UI"/>
+          <w:color w:val="24292E"/>
+          <w:shd w:val="clear" w:color="auto" w:fill="FFFFFF"/>
+        </w:rPr>
+        <w:t>/</w:t>
+      </w:r>
+      <w:r>
+        <w:rPr>
+          <w:rFonts w:ascii="Segoe UI" w:hAnsi="Segoe UI" w:cs="Segoe UI"/>
+          <w:color w:val="24292E"/>
+          <w:shd w:val="clear" w:color="auto" w:fill="FFFFFF"/>
+        </w:rPr>
+        <w:t>data_</w:t>
+      </w:r>
+      <w:r>
+        <w:rPr>
+          <w:rFonts w:ascii="Segoe UI" w:hAnsi="Segoe UI" w:cs="Segoe UI"/>
+          <w:color w:val="24292E"/>
+          <w:shd w:val="clear" w:color="auto" w:fill="FFFFFF"/>
+        </w:rPr>
+        <w:t>dist</w:t>
+      </w:r>
+      <w:r>
+        <w:rPr>
+          <w:rFonts w:ascii="Segoe UI" w:hAnsi="Segoe UI" w:cs="Segoe UI"/>
+          <w:color w:val="24292E"/>
+          <w:shd w:val="clear" w:color="auto" w:fill="FFFFFF"/>
+        </w:rPr>
+        <w:t>.csv</w:t>
+      </w:r>
+      <w:r>
+        <w:rPr>
+          <w:rFonts w:ascii="Segoe UI" w:hAnsi="Segoe UI" w:cs="Segoe UI"/>
+          <w:color w:val="24292E"/>
+          <w:shd w:val="clear" w:color="auto" w:fill="FFFFFF"/>
+        </w:rPr>
+        <w:t xml:space="preserve">’ for state level and district level, respectively. </w:t>
+      </w:r>
+    </w:p>
+    <w:p>
+      <w:pPr>
+        <w:pStyle w:val="a5"/>
+        <w:numPr>
+          <w:ilvl w:val="0"/>
+          <w:numId w:val="5"/>
+        </w:numPr>
+        <w:ind w:leftChars="0"/>
+        <w:rPr>
+          <w:rFonts w:ascii="Segoe UI" w:hAnsi="Segoe UI" w:cs="Segoe UI"/>
+          <w:b/>
+          <w:bCs/>
+          <w:color w:val="24292E"/>
+          <w:sz w:val="24"/>
+          <w:szCs w:val="28"/>
+          <w:shd w:val="clear" w:color="auto" w:fill="FFFFFF"/>
+        </w:rPr>
+      </w:pPr>
+      <w:r>
+        <w:rPr>
+          <w:rFonts w:ascii="Segoe UI" w:hAnsi="Segoe UI" w:cs="Segoe UI"/>
+          <w:color w:val="24292E"/>
+          <w:shd w:val="clear" w:color="auto" w:fill="FFFFFF"/>
+        </w:rPr>
+        <w:t>They are generated by the code, ‘</w:t>
+      </w:r>
+      <w:r>
+        <w:rPr>
+          <w:rFonts w:ascii="Segoe UI" w:hAnsi="Segoe UI" w:cs="Segoe UI"/>
+          <w:color w:val="24292E"/>
+          <w:shd w:val="clear" w:color="auto" w:fill="FFFFFF"/>
+        </w:rPr>
+        <w:t>3. census 2011</w:t>
+      </w:r>
+      <w:r>
+        <w:rPr>
+          <w:rFonts w:ascii="Segoe UI" w:hAnsi="Segoe UI" w:cs="Segoe UI"/>
+          <w:color w:val="24292E"/>
+          <w:shd w:val="clear" w:color="auto" w:fill="FFFFFF"/>
+        </w:rPr>
+        <w:t>/</w:t>
+      </w:r>
+      <w:r>
+        <w:rPr>
+          <w:rFonts w:ascii="Segoe UI" w:hAnsi="Segoe UI" w:cs="Segoe UI"/>
+          <w:color w:val="24292E"/>
+          <w:shd w:val="clear" w:color="auto" w:fill="FFFFFF"/>
+        </w:rPr>
+        <w:t>census2011.R</w:t>
+      </w:r>
+      <w:r>
+        <w:rPr>
+          <w:rFonts w:ascii="Segoe UI" w:hAnsi="Segoe UI" w:cs="Segoe UI"/>
+          <w:color w:val="24292E"/>
+          <w:shd w:val="clear" w:color="auto" w:fill="FFFFFF"/>
+        </w:rPr>
+        <w:t>’. For more detail on how the data sets are generated, please see ‘3. census 2011/note.txt.’</w:t>
       </w:r>
     </w:p>
     <w:bookmarkEnd w:id="2"/>
@@ -7145,89 +7658,30 @@
           <w:color w:val="24292E"/>
           <w:shd w:val="clear" w:color="auto" w:fill="FFFFFF"/>
         </w:rPr>
-        <w:t>c11_Total, c11_TotalMales, c11_TotalFemales, c11_RuralPersons, c11_RuralMales, c11_RuralFemales, c11_UrbanPersons, c11_UrbanMales</w:t>
-      </w:r>
-      <w:r>
-        <w:rPr>
-          <w:rFonts w:ascii="Segoe UI" w:hAnsi="Segoe UI" w:cs="Segoe UI"/>
-          <w:b/>
-          <w:bCs/>
-          <w:color w:val="24292E"/>
-          <w:shd w:val="clear" w:color="auto" w:fill="FFFFFF"/>
-        </w:rPr>
-        <w:t xml:space="preserve">, </w:t>
-      </w:r>
-      <w:r>
-        <w:rPr>
-          <w:rFonts w:ascii="Segoe UI" w:hAnsi="Segoe UI" w:cs="Segoe UI"/>
-          <w:b/>
-          <w:bCs/>
-          <w:color w:val="24292E"/>
-          <w:shd w:val="clear" w:color="auto" w:fill="FFFFFF"/>
-        </w:rPr>
-        <w:t>c11_UrbanFemales</w:t>
-      </w:r>
-      <w:r>
-        <w:rPr>
-          <w:rFonts w:ascii="Segoe UI" w:hAnsi="Segoe UI" w:cs="Segoe UI"/>
-          <w:b/>
-          <w:bCs/>
-          <w:color w:val="24292E"/>
-          <w:shd w:val="clear" w:color="auto" w:fill="FFFFFF"/>
-        </w:rPr>
-        <w:t xml:space="preserve">, </w:t>
-      </w:r>
-      <w:r>
-        <w:rPr>
-          <w:rFonts w:ascii="Segoe UI" w:hAnsi="Segoe UI" w:cs="Segoe UI"/>
-          <w:b/>
-          <w:bCs/>
-          <w:color w:val="24292E"/>
-          <w:shd w:val="clear" w:color="auto" w:fill="FFFFFF"/>
-        </w:rPr>
-        <w:t>c11_% Male</w:t>
-      </w:r>
-      <w:r>
-        <w:rPr>
-          <w:rFonts w:ascii="Segoe UI" w:hAnsi="Segoe UI" w:cs="Segoe UI"/>
-          <w:b/>
-          <w:bCs/>
-          <w:color w:val="24292E"/>
-          <w:shd w:val="clear" w:color="auto" w:fill="FFFFFF"/>
-        </w:rPr>
-        <w:t xml:space="preserve">, </w:t>
-      </w:r>
-      <w:r>
-        <w:rPr>
-          <w:rFonts w:ascii="Segoe UI" w:hAnsi="Segoe UI" w:cs="Segoe UI"/>
-          <w:b/>
-          <w:bCs/>
-          <w:color w:val="24292E"/>
-          <w:shd w:val="clear" w:color="auto" w:fill="FFFFFF"/>
-        </w:rPr>
-        <w:t>c11_% Rural</w:t>
-      </w:r>
-    </w:p>
-    <w:p>
-      <w:pPr>
-        <w:pStyle w:val="a5"/>
-        <w:numPr>
-          <w:ilvl w:val="0"/>
-          <w:numId w:val="5"/>
-        </w:numPr>
-        <w:ind w:leftChars="0"/>
-        <w:rPr>
-          <w:rFonts w:ascii="Segoe UI" w:hAnsi="Segoe UI" w:cs="Segoe UI" w:hint="eastAsia"/>
-          <w:color w:val="24292E"/>
-          <w:shd w:val="clear" w:color="auto" w:fill="FFFFFF"/>
-        </w:rPr>
-      </w:pPr>
-      <w:r>
-        <w:rPr>
-          <w:rFonts w:ascii="Segoe UI" w:hAnsi="Segoe UI" w:cs="Segoe UI"/>
-          <w:color w:val="24292E"/>
-          <w:shd w:val="clear" w:color="auto" w:fill="FFFFFF"/>
-        </w:rPr>
+        <w:t>c11_Total, c11_TotalMales, c11_TotalFemales, c11_RuralPersons, c11_RuralMales, c11_RuralFemales, c11_UrbanPersons, c11_UrbanMales, c11_UrbanFemales, c11_% Male, c11_% Rural</w:t>
+      </w:r>
+    </w:p>
+    <w:p>
+      <w:pPr>
+        <w:pStyle w:val="a5"/>
+        <w:numPr>
+          <w:ilvl w:val="0"/>
+          <w:numId w:val="5"/>
+        </w:numPr>
+        <w:ind w:leftChars="0"/>
+        <w:rPr>
+          <w:rFonts w:ascii="Segoe UI" w:hAnsi="Segoe UI" w:cs="Segoe UI"/>
+          <w:color w:val="24292E"/>
+          <w:shd w:val="clear" w:color="auto" w:fill="FFFFFF"/>
+        </w:rPr>
+      </w:pPr>
+      <w:r>
+        <w:rPr>
+          <w:rFonts w:ascii="Segoe UI" w:hAnsi="Segoe UI" w:cs="Segoe UI"/>
+          <w:color w:val="24292E"/>
+          <w:shd w:val="clear" w:color="auto" w:fill="FFFFFF"/>
+        </w:rPr>
+        <w:lastRenderedPageBreak/>
         <w:t>Demographic variables from census 2011.</w:t>
       </w:r>
     </w:p>
@@ -7255,17 +7709,7 @@
           <w:color w:val="24292E"/>
           <w:shd w:val="clear" w:color="auto" w:fill="FFFFFF"/>
         </w:rPr>
-        <w:t>c11_Area(km2)</w:t>
-      </w:r>
-      <w:r>
-        <w:rPr>
-          <w:rFonts w:ascii="Segoe UI" w:hAnsi="Segoe UI" w:cs="Segoe UI"/>
-          <w:b/>
-          <w:bCs/>
-          <w:color w:val="24292E"/>
-          <w:shd w:val="clear" w:color="auto" w:fill="FFFFFF"/>
-        </w:rPr>
-        <w:t>,</w:t>
+        <w:t>c11_Area(km2),</w:t>
       </w:r>
       <w:r>
         <w:rPr>
@@ -7297,7 +7741,7 @@
         </w:numPr>
         <w:ind w:leftChars="0"/>
         <w:rPr>
-          <w:rFonts w:ascii="Segoe UI" w:hAnsi="Segoe UI" w:cs="Segoe UI" w:hint="eastAsia"/>
+          <w:rFonts w:ascii="Segoe UI" w:hAnsi="Segoe UI" w:cs="Segoe UI"/>
           <w:color w:val="24292E"/>
           <w:shd w:val="clear" w:color="auto" w:fill="FFFFFF"/>
         </w:rPr>
@@ -7359,79 +7803,19 @@
           <w:color w:val="24292E"/>
           <w:shd w:val="clear" w:color="auto" w:fill="FFFFFF"/>
         </w:rPr>
-        <w:t>c11_Total_SC</w:t>
-      </w:r>
-      <w:r>
-        <w:rPr>
-          <w:rFonts w:ascii="Segoe UI" w:hAnsi="Segoe UI" w:cs="Segoe UI"/>
-          <w:b/>
-          <w:bCs/>
-          <w:color w:val="24292E"/>
-          <w:shd w:val="clear" w:color="auto" w:fill="FFFFFF"/>
-        </w:rPr>
-        <w:t xml:space="preserve">, </w:t>
-      </w:r>
-      <w:r>
-        <w:rPr>
-          <w:rFonts w:ascii="Segoe UI" w:hAnsi="Segoe UI" w:cs="Segoe UI"/>
-          <w:b/>
-          <w:bCs/>
-          <w:color w:val="24292E"/>
-          <w:shd w:val="clear" w:color="auto" w:fill="FFFFFF"/>
-        </w:rPr>
-        <w:t>c11_% SC</w:t>
-      </w:r>
-      <w:r>
-        <w:rPr>
-          <w:rFonts w:ascii="Segoe UI" w:hAnsi="Segoe UI" w:cs="Segoe UI"/>
-          <w:b/>
-          <w:bCs/>
-          <w:color w:val="24292E"/>
-          <w:shd w:val="clear" w:color="auto" w:fill="FFFFFF"/>
-        </w:rPr>
-        <w:t xml:space="preserve">, </w:t>
-      </w:r>
-      <w:r>
-        <w:rPr>
-          <w:rFonts w:ascii="Segoe UI" w:hAnsi="Segoe UI" w:cs="Segoe UI"/>
-          <w:b/>
-          <w:bCs/>
-          <w:color w:val="24292E"/>
-          <w:shd w:val="clear" w:color="auto" w:fill="FFFFFF"/>
-        </w:rPr>
-        <w:t>c11_Total_ST</w:t>
-      </w:r>
-      <w:r>
-        <w:rPr>
-          <w:rFonts w:ascii="Segoe UI" w:hAnsi="Segoe UI" w:cs="Segoe UI"/>
-          <w:b/>
-          <w:bCs/>
-          <w:color w:val="24292E"/>
-          <w:shd w:val="clear" w:color="auto" w:fill="FFFFFF"/>
-        </w:rPr>
-        <w:t xml:space="preserve">, </w:t>
-      </w:r>
-      <w:r>
-        <w:rPr>
-          <w:rFonts w:ascii="Segoe UI" w:hAnsi="Segoe UI" w:cs="Segoe UI"/>
-          <w:b/>
-          <w:bCs/>
-          <w:color w:val="24292E"/>
-          <w:shd w:val="clear" w:color="auto" w:fill="FFFFFF"/>
-        </w:rPr>
-        <w:t>c11_% ST</w:t>
-      </w:r>
-    </w:p>
-    <w:p>
-      <w:pPr>
-        <w:pStyle w:val="a5"/>
-        <w:numPr>
-          <w:ilvl w:val="0"/>
-          <w:numId w:val="5"/>
-        </w:numPr>
-        <w:ind w:leftChars="0"/>
-        <w:rPr>
-          <w:rFonts w:ascii="Segoe UI" w:hAnsi="Segoe UI" w:cs="Segoe UI" w:hint="eastAsia"/>
+        <w:t>c11_Total_SC, c11_% SC, c11_Total_ST, c11_% ST</w:t>
+      </w:r>
+    </w:p>
+    <w:p>
+      <w:pPr>
+        <w:pStyle w:val="a5"/>
+        <w:numPr>
+          <w:ilvl w:val="0"/>
+          <w:numId w:val="5"/>
+        </w:numPr>
+        <w:ind w:leftChars="0"/>
+        <w:rPr>
+          <w:rFonts w:ascii="Segoe UI" w:hAnsi="Segoe UI" w:cs="Segoe UI"/>
           <w:color w:val="24292E"/>
           <w:shd w:val="clear" w:color="auto" w:fill="FFFFFF"/>
         </w:rPr>
@@ -7469,159 +7853,19 @@
           <w:color w:val="24292E"/>
           <w:shd w:val="clear" w:color="auto" w:fill="FFFFFF"/>
         </w:rPr>
-        <w:t>c11_Hindu</w:t>
-      </w:r>
-      <w:r>
-        <w:rPr>
-          <w:rFonts w:ascii="Segoe UI" w:hAnsi="Segoe UI" w:cs="Segoe UI"/>
-          <w:b/>
-          <w:bCs/>
-          <w:color w:val="24292E"/>
-          <w:shd w:val="clear" w:color="auto" w:fill="FFFFFF"/>
-        </w:rPr>
-        <w:t xml:space="preserve">, </w:t>
-      </w:r>
-      <w:r>
-        <w:rPr>
-          <w:rFonts w:ascii="Segoe UI" w:hAnsi="Segoe UI" w:cs="Segoe UI"/>
-          <w:b/>
-          <w:bCs/>
-          <w:color w:val="24292E"/>
-          <w:shd w:val="clear" w:color="auto" w:fill="FFFFFF"/>
-        </w:rPr>
-        <w:t>c11_Muslim</w:t>
-      </w:r>
-      <w:r>
-        <w:rPr>
-          <w:rFonts w:ascii="Segoe UI" w:hAnsi="Segoe UI" w:cs="Segoe UI"/>
-          <w:b/>
-          <w:bCs/>
-          <w:color w:val="24292E"/>
-          <w:shd w:val="clear" w:color="auto" w:fill="FFFFFF"/>
-        </w:rPr>
-        <w:t xml:space="preserve">, </w:t>
-      </w:r>
-      <w:r>
-        <w:rPr>
-          <w:rFonts w:ascii="Segoe UI" w:hAnsi="Segoe UI" w:cs="Segoe UI"/>
-          <w:b/>
-          <w:bCs/>
-          <w:color w:val="24292E"/>
-          <w:shd w:val="clear" w:color="auto" w:fill="FFFFFF"/>
-        </w:rPr>
-        <w:t>c11_Christian</w:t>
-      </w:r>
-      <w:r>
-        <w:rPr>
-          <w:rFonts w:ascii="Segoe UI" w:hAnsi="Segoe UI" w:cs="Segoe UI"/>
-          <w:b/>
-          <w:bCs/>
-          <w:color w:val="24292E"/>
-          <w:shd w:val="clear" w:color="auto" w:fill="FFFFFF"/>
-        </w:rPr>
-        <w:t xml:space="preserve">, </w:t>
-      </w:r>
-      <w:r>
-        <w:rPr>
-          <w:rFonts w:ascii="Segoe UI" w:hAnsi="Segoe UI" w:cs="Segoe UI"/>
-          <w:b/>
-          <w:bCs/>
-          <w:color w:val="24292E"/>
-          <w:shd w:val="clear" w:color="auto" w:fill="FFFFFF"/>
-        </w:rPr>
-        <w:t>c11_Sikh</w:t>
-      </w:r>
-      <w:r>
-        <w:rPr>
-          <w:rFonts w:ascii="Segoe UI" w:hAnsi="Segoe UI" w:cs="Segoe UI"/>
-          <w:b/>
-          <w:bCs/>
-          <w:color w:val="24292E"/>
-          <w:shd w:val="clear" w:color="auto" w:fill="FFFFFF"/>
-        </w:rPr>
-        <w:t xml:space="preserve">, </w:t>
-      </w:r>
-      <w:r>
-        <w:rPr>
-          <w:rFonts w:ascii="Segoe UI" w:hAnsi="Segoe UI" w:cs="Segoe UI"/>
-          <w:b/>
-          <w:bCs/>
-          <w:color w:val="24292E"/>
-          <w:shd w:val="clear" w:color="auto" w:fill="FFFFFF"/>
-        </w:rPr>
-        <w:t>c11_Buddhist</w:t>
-      </w:r>
-      <w:r>
-        <w:rPr>
-          <w:rFonts w:ascii="Segoe UI" w:hAnsi="Segoe UI" w:cs="Segoe UI"/>
-          <w:b/>
-          <w:bCs/>
-          <w:color w:val="24292E"/>
-          <w:shd w:val="clear" w:color="auto" w:fill="FFFFFF"/>
-        </w:rPr>
-        <w:t xml:space="preserve">, </w:t>
-      </w:r>
-      <w:r>
-        <w:rPr>
-          <w:rFonts w:ascii="Segoe UI" w:hAnsi="Segoe UI" w:cs="Segoe UI"/>
-          <w:b/>
-          <w:bCs/>
-          <w:color w:val="24292E"/>
-          <w:shd w:val="clear" w:color="auto" w:fill="FFFFFF"/>
-        </w:rPr>
-        <w:t>c11_Jain</w:t>
-      </w:r>
-      <w:r>
-        <w:rPr>
-          <w:rFonts w:ascii="Segoe UI" w:hAnsi="Segoe UI" w:cs="Segoe UI"/>
-          <w:b/>
-          <w:bCs/>
-          <w:color w:val="24292E"/>
-          <w:shd w:val="clear" w:color="auto" w:fill="FFFFFF"/>
-        </w:rPr>
-        <w:t xml:space="preserve">, </w:t>
-      </w:r>
-      <w:r>
-        <w:rPr>
-          <w:rFonts w:ascii="Segoe UI" w:hAnsi="Segoe UI" w:cs="Segoe UI"/>
-          <w:b/>
-          <w:bCs/>
-          <w:color w:val="24292E"/>
-          <w:shd w:val="clear" w:color="auto" w:fill="FFFFFF"/>
-        </w:rPr>
-        <w:t>c11_religion_Others</w:t>
-      </w:r>
-      <w:r>
-        <w:rPr>
-          <w:rFonts w:ascii="Segoe UI" w:hAnsi="Segoe UI" w:cs="Segoe UI"/>
-          <w:b/>
-          <w:bCs/>
-          <w:color w:val="24292E"/>
-          <w:shd w:val="clear" w:color="auto" w:fill="FFFFFF"/>
-        </w:rPr>
-        <w:t xml:space="preserve">, </w:t>
-      </w:r>
-      <w:r>
-        <w:rPr>
-          <w:rFonts w:ascii="Segoe UI" w:hAnsi="Segoe UI" w:cs="Segoe UI"/>
-          <w:b/>
-          <w:bCs/>
-          <w:color w:val="24292E"/>
-          <w:shd w:val="clear" w:color="auto" w:fill="FFFFFF"/>
-        </w:rPr>
-        <w:t>c11_religion_Notstated</w:t>
-      </w:r>
-    </w:p>
-    <w:p>
-      <w:pPr>
-        <w:pStyle w:val="a5"/>
-        <w:numPr>
-          <w:ilvl w:val="0"/>
-          <w:numId w:val="5"/>
-        </w:numPr>
-        <w:ind w:leftChars="0"/>
-        <w:rPr>
-          <w:rFonts w:ascii="Segoe UI" w:hAnsi="Segoe UI" w:cs="Segoe UI" w:hint="eastAsia"/>
+        <w:t>c11_Hindu, c11_Muslim, c11_Christian, c11_Sikh, c11_Buddhist, c11_Jain, c11_religion_Others, c11_religion_Notstated</w:t>
+      </w:r>
+    </w:p>
+    <w:p>
+      <w:pPr>
+        <w:pStyle w:val="a5"/>
+        <w:numPr>
+          <w:ilvl w:val="0"/>
+          <w:numId w:val="5"/>
+        </w:numPr>
+        <w:ind w:leftChars="0"/>
+        <w:rPr>
+          <w:rFonts w:ascii="Segoe UI" w:hAnsi="Segoe UI" w:cs="Segoe UI"/>
           <w:color w:val="24292E"/>
           <w:shd w:val="clear" w:color="auto" w:fill="FFFFFF"/>
         </w:rPr>
@@ -7659,379 +7903,19 @@
           <w:color w:val="24292E"/>
           <w:shd w:val="clear" w:color="auto" w:fill="FFFFFF"/>
         </w:rPr>
-        <w:t>c11_age_0-4</w:t>
-      </w:r>
-      <w:r>
-        <w:rPr>
-          <w:rFonts w:ascii="Segoe UI" w:hAnsi="Segoe UI" w:cs="Segoe UI"/>
-          <w:b/>
-          <w:bCs/>
-          <w:color w:val="24292E"/>
-          <w:shd w:val="clear" w:color="auto" w:fill="FFFFFF"/>
-        </w:rPr>
-        <w:t xml:space="preserve">, </w:t>
-      </w:r>
-      <w:r>
-        <w:rPr>
-          <w:rFonts w:ascii="Segoe UI" w:hAnsi="Segoe UI" w:cs="Segoe UI"/>
-          <w:b/>
-          <w:bCs/>
-          <w:color w:val="24292E"/>
-          <w:shd w:val="clear" w:color="auto" w:fill="FFFFFF"/>
-        </w:rPr>
-        <w:t>c11_age_5-9</w:t>
-      </w:r>
-      <w:r>
-        <w:rPr>
-          <w:rFonts w:ascii="Segoe UI" w:hAnsi="Segoe UI" w:cs="Segoe UI"/>
-          <w:b/>
-          <w:bCs/>
-          <w:color w:val="24292E"/>
-          <w:shd w:val="clear" w:color="auto" w:fill="FFFFFF"/>
-        </w:rPr>
-        <w:t xml:space="preserve">, </w:t>
-      </w:r>
-      <w:r>
-        <w:rPr>
-          <w:rFonts w:ascii="Segoe UI" w:hAnsi="Segoe UI" w:cs="Segoe UI"/>
-          <w:b/>
-          <w:bCs/>
-          <w:color w:val="24292E"/>
-          <w:shd w:val="clear" w:color="auto" w:fill="FFFFFF"/>
-        </w:rPr>
-        <w:t>c11_age_10-14</w:t>
-      </w:r>
-      <w:r>
-        <w:rPr>
-          <w:rFonts w:ascii="Segoe UI" w:hAnsi="Segoe UI" w:cs="Segoe UI"/>
-          <w:b/>
-          <w:bCs/>
-          <w:color w:val="24292E"/>
-          <w:shd w:val="clear" w:color="auto" w:fill="FFFFFF"/>
-        </w:rPr>
-        <w:t xml:space="preserve">, </w:t>
-      </w:r>
-      <w:r>
-        <w:rPr>
-          <w:rFonts w:ascii="Segoe UI" w:hAnsi="Segoe UI" w:cs="Segoe UI"/>
-          <w:b/>
-          <w:bCs/>
-          <w:color w:val="24292E"/>
-          <w:shd w:val="clear" w:color="auto" w:fill="FFFFFF"/>
-        </w:rPr>
-        <w:t>c11_age_15-19</w:t>
-      </w:r>
-      <w:r>
-        <w:rPr>
-          <w:rFonts w:ascii="Segoe UI" w:hAnsi="Segoe UI" w:cs="Segoe UI"/>
-          <w:b/>
-          <w:bCs/>
-          <w:color w:val="24292E"/>
-          <w:shd w:val="clear" w:color="auto" w:fill="FFFFFF"/>
-        </w:rPr>
-        <w:t xml:space="preserve">, </w:t>
-      </w:r>
-      <w:r>
-        <w:rPr>
-          <w:rFonts w:ascii="Segoe UI" w:hAnsi="Segoe UI" w:cs="Segoe UI"/>
-          <w:b/>
-          <w:bCs/>
-          <w:color w:val="24292E"/>
-          <w:shd w:val="clear" w:color="auto" w:fill="FFFFFF"/>
-        </w:rPr>
-        <w:t>c11_age_20-24</w:t>
-      </w:r>
-      <w:r>
-        <w:rPr>
-          <w:rFonts w:ascii="Segoe UI" w:hAnsi="Segoe UI" w:cs="Segoe UI"/>
-          <w:b/>
-          <w:bCs/>
-          <w:color w:val="24292E"/>
-          <w:shd w:val="clear" w:color="auto" w:fill="FFFFFF"/>
-        </w:rPr>
-        <w:t xml:space="preserve">, </w:t>
-      </w:r>
-      <w:r>
-        <w:rPr>
-          <w:rFonts w:ascii="Segoe UI" w:hAnsi="Segoe UI" w:cs="Segoe UI"/>
-          <w:b/>
-          <w:bCs/>
-          <w:color w:val="24292E"/>
-          <w:shd w:val="clear" w:color="auto" w:fill="FFFFFF"/>
-        </w:rPr>
-        <w:t>c11_age_25-29</w:t>
-      </w:r>
-      <w:r>
-        <w:rPr>
-          <w:rFonts w:ascii="Segoe UI" w:hAnsi="Segoe UI" w:cs="Segoe UI"/>
-          <w:b/>
-          <w:bCs/>
-          <w:color w:val="24292E"/>
-          <w:shd w:val="clear" w:color="auto" w:fill="FFFFFF"/>
-        </w:rPr>
-        <w:t xml:space="preserve">, </w:t>
-      </w:r>
-      <w:r>
-        <w:rPr>
-          <w:rFonts w:ascii="Segoe UI" w:hAnsi="Segoe UI" w:cs="Segoe UI"/>
-          <w:b/>
-          <w:bCs/>
-          <w:color w:val="24292E"/>
-          <w:shd w:val="clear" w:color="auto" w:fill="FFFFFF"/>
-        </w:rPr>
-        <w:t>c11_age_30-34</w:t>
-      </w:r>
-      <w:r>
-        <w:rPr>
-          <w:rFonts w:ascii="Segoe UI" w:hAnsi="Segoe UI" w:cs="Segoe UI"/>
-          <w:b/>
-          <w:bCs/>
-          <w:color w:val="24292E"/>
-          <w:shd w:val="clear" w:color="auto" w:fill="FFFFFF"/>
-        </w:rPr>
-        <w:t xml:space="preserve">, </w:t>
-      </w:r>
-      <w:r>
-        <w:rPr>
-          <w:rFonts w:ascii="Segoe UI" w:hAnsi="Segoe UI" w:cs="Segoe UI"/>
-          <w:b/>
-          <w:bCs/>
-          <w:color w:val="24292E"/>
-          <w:shd w:val="clear" w:color="auto" w:fill="FFFFFF"/>
-        </w:rPr>
-        <w:t>c11_age_35-39</w:t>
-      </w:r>
-      <w:r>
-        <w:rPr>
-          <w:rFonts w:ascii="Segoe UI" w:hAnsi="Segoe UI" w:cs="Segoe UI"/>
-          <w:b/>
-          <w:bCs/>
-          <w:color w:val="24292E"/>
-          <w:shd w:val="clear" w:color="auto" w:fill="FFFFFF"/>
-        </w:rPr>
-        <w:t xml:space="preserve">, </w:t>
-      </w:r>
-      <w:r>
-        <w:rPr>
-          <w:rFonts w:ascii="Segoe UI" w:hAnsi="Segoe UI" w:cs="Segoe UI"/>
-          <w:b/>
-          <w:bCs/>
-          <w:color w:val="24292E"/>
-          <w:shd w:val="clear" w:color="auto" w:fill="FFFFFF"/>
-        </w:rPr>
-        <w:t>c11_age_40-44</w:t>
-      </w:r>
-      <w:r>
-        <w:rPr>
-          <w:rFonts w:ascii="Segoe UI" w:hAnsi="Segoe UI" w:cs="Segoe UI"/>
-          <w:b/>
-          <w:bCs/>
-          <w:color w:val="24292E"/>
-          <w:shd w:val="clear" w:color="auto" w:fill="FFFFFF"/>
-        </w:rPr>
-        <w:t xml:space="preserve">, </w:t>
-      </w:r>
-      <w:r>
-        <w:rPr>
-          <w:rFonts w:ascii="Segoe UI" w:hAnsi="Segoe UI" w:cs="Segoe UI"/>
-          <w:b/>
-          <w:bCs/>
-          <w:color w:val="24292E"/>
-          <w:shd w:val="clear" w:color="auto" w:fill="FFFFFF"/>
-        </w:rPr>
-        <w:t>c11_age_45-49</w:t>
-      </w:r>
-      <w:r>
-        <w:rPr>
-          <w:rFonts w:ascii="Segoe UI" w:hAnsi="Segoe UI" w:cs="Segoe UI"/>
-          <w:b/>
-          <w:bCs/>
-          <w:color w:val="24292E"/>
-          <w:shd w:val="clear" w:color="auto" w:fill="FFFFFF"/>
-        </w:rPr>
-        <w:t xml:space="preserve">, </w:t>
-      </w:r>
-      <w:r>
-        <w:rPr>
-          <w:rFonts w:ascii="Segoe UI" w:hAnsi="Segoe UI" w:cs="Segoe UI"/>
-          <w:b/>
-          <w:bCs/>
-          <w:color w:val="24292E"/>
-          <w:shd w:val="clear" w:color="auto" w:fill="FFFFFF"/>
-        </w:rPr>
-        <w:t>c11_age_50-54</w:t>
-      </w:r>
-      <w:r>
-        <w:rPr>
-          <w:rFonts w:ascii="Segoe UI" w:hAnsi="Segoe UI" w:cs="Segoe UI"/>
-          <w:b/>
-          <w:bCs/>
-          <w:color w:val="24292E"/>
-          <w:shd w:val="clear" w:color="auto" w:fill="FFFFFF"/>
-        </w:rPr>
-        <w:t xml:space="preserve">, </w:t>
-      </w:r>
-      <w:r>
-        <w:rPr>
-          <w:rFonts w:ascii="Segoe UI" w:hAnsi="Segoe UI" w:cs="Segoe UI"/>
-          <w:b/>
-          <w:bCs/>
-          <w:color w:val="24292E"/>
-          <w:shd w:val="clear" w:color="auto" w:fill="FFFFFF"/>
-        </w:rPr>
-        <w:t>c11_age_55-59</w:t>
-      </w:r>
-      <w:r>
-        <w:rPr>
-          <w:rFonts w:ascii="Segoe UI" w:hAnsi="Segoe UI" w:cs="Segoe UI"/>
-          <w:b/>
-          <w:bCs/>
-          <w:color w:val="24292E"/>
-          <w:shd w:val="clear" w:color="auto" w:fill="FFFFFF"/>
-        </w:rPr>
-        <w:t xml:space="preserve">, </w:t>
-      </w:r>
-      <w:r>
-        <w:rPr>
-          <w:rFonts w:ascii="Segoe UI" w:hAnsi="Segoe UI" w:cs="Segoe UI"/>
-          <w:b/>
-          <w:bCs/>
-          <w:color w:val="24292E"/>
-          <w:shd w:val="clear" w:color="auto" w:fill="FFFFFF"/>
-        </w:rPr>
-        <w:t>c11_age_60-64</w:t>
-      </w:r>
-      <w:r>
-        <w:rPr>
-          <w:rFonts w:ascii="Segoe UI" w:hAnsi="Segoe UI" w:cs="Segoe UI"/>
-          <w:b/>
-          <w:bCs/>
-          <w:color w:val="24292E"/>
-          <w:shd w:val="clear" w:color="auto" w:fill="FFFFFF"/>
-        </w:rPr>
-        <w:t xml:space="preserve">, </w:t>
-      </w:r>
-      <w:r>
-        <w:rPr>
-          <w:rFonts w:ascii="Segoe UI" w:hAnsi="Segoe UI" w:cs="Segoe UI"/>
-          <w:b/>
-          <w:bCs/>
-          <w:color w:val="24292E"/>
-          <w:shd w:val="clear" w:color="auto" w:fill="FFFFFF"/>
-        </w:rPr>
-        <w:t>c11_age_65-69</w:t>
-      </w:r>
-      <w:r>
-        <w:rPr>
-          <w:rFonts w:ascii="Segoe UI" w:hAnsi="Segoe UI" w:cs="Segoe UI"/>
-          <w:b/>
-          <w:bCs/>
-          <w:color w:val="24292E"/>
-          <w:shd w:val="clear" w:color="auto" w:fill="FFFFFF"/>
-        </w:rPr>
-        <w:t xml:space="preserve">, </w:t>
-      </w:r>
-      <w:r>
-        <w:rPr>
-          <w:rFonts w:ascii="Segoe UI" w:hAnsi="Segoe UI" w:cs="Segoe UI"/>
-          <w:b/>
-          <w:bCs/>
-          <w:color w:val="24292E"/>
-          <w:shd w:val="clear" w:color="auto" w:fill="FFFFFF"/>
-        </w:rPr>
-        <w:t>c11_age_70-74</w:t>
-      </w:r>
-      <w:r>
-        <w:rPr>
-          <w:rFonts w:ascii="Segoe UI" w:hAnsi="Segoe UI" w:cs="Segoe UI"/>
-          <w:b/>
-          <w:bCs/>
-          <w:color w:val="24292E"/>
-          <w:shd w:val="clear" w:color="auto" w:fill="FFFFFF"/>
-        </w:rPr>
-        <w:t xml:space="preserve">, </w:t>
-      </w:r>
-      <w:r>
-        <w:rPr>
-          <w:rFonts w:ascii="Segoe UI" w:hAnsi="Segoe UI" w:cs="Segoe UI"/>
-          <w:b/>
-          <w:bCs/>
-          <w:color w:val="24292E"/>
-          <w:shd w:val="clear" w:color="auto" w:fill="FFFFFF"/>
-        </w:rPr>
-        <w:t>c11_age_75-79</w:t>
-      </w:r>
-      <w:r>
-        <w:rPr>
-          <w:rFonts w:ascii="Segoe UI" w:hAnsi="Segoe UI" w:cs="Segoe UI"/>
-          <w:b/>
-          <w:bCs/>
-          <w:color w:val="24292E"/>
-          <w:shd w:val="clear" w:color="auto" w:fill="FFFFFF"/>
-        </w:rPr>
-        <w:t xml:space="preserve">, </w:t>
-      </w:r>
-      <w:r>
-        <w:rPr>
-          <w:rFonts w:ascii="Segoe UI" w:hAnsi="Segoe UI" w:cs="Segoe UI"/>
-          <w:b/>
-          <w:bCs/>
-          <w:color w:val="24292E"/>
-          <w:shd w:val="clear" w:color="auto" w:fill="FFFFFF"/>
-        </w:rPr>
-        <w:t>c11_age_80-84</w:t>
-      </w:r>
-      <w:r>
-        <w:rPr>
-          <w:rFonts w:ascii="Segoe UI" w:hAnsi="Segoe UI" w:cs="Segoe UI"/>
-          <w:b/>
-          <w:bCs/>
-          <w:color w:val="24292E"/>
-          <w:shd w:val="clear" w:color="auto" w:fill="FFFFFF"/>
-        </w:rPr>
-        <w:t xml:space="preserve">, </w:t>
-      </w:r>
-      <w:r>
-        <w:rPr>
-          <w:rFonts w:ascii="Segoe UI" w:hAnsi="Segoe UI" w:cs="Segoe UI"/>
-          <w:b/>
-          <w:bCs/>
-          <w:color w:val="24292E"/>
-          <w:shd w:val="clear" w:color="auto" w:fill="FFFFFF"/>
-        </w:rPr>
-        <w:t>c11_age_85+</w:t>
-      </w:r>
-      <w:r>
-        <w:rPr>
-          <w:rFonts w:ascii="Segoe UI" w:hAnsi="Segoe UI" w:cs="Segoe UI"/>
-          <w:b/>
-          <w:bCs/>
-          <w:color w:val="24292E"/>
-          <w:shd w:val="clear" w:color="auto" w:fill="FFFFFF"/>
-        </w:rPr>
-        <w:t xml:space="preserve">, </w:t>
-      </w:r>
-      <w:r>
-        <w:rPr>
-          <w:rFonts w:ascii="Segoe UI" w:hAnsi="Segoe UI" w:cs="Segoe UI"/>
-          <w:b/>
-          <w:bCs/>
-          <w:color w:val="24292E"/>
-          <w:shd w:val="clear" w:color="auto" w:fill="FFFFFF"/>
-        </w:rPr>
-        <w:t>c11_age_Notstated</w:t>
-      </w:r>
-    </w:p>
-    <w:p>
-      <w:pPr>
-        <w:pStyle w:val="a5"/>
-        <w:numPr>
-          <w:ilvl w:val="0"/>
-          <w:numId w:val="5"/>
-        </w:numPr>
-        <w:ind w:leftChars="0"/>
-        <w:rPr>
-          <w:rFonts w:ascii="Segoe UI" w:hAnsi="Segoe UI" w:cs="Segoe UI" w:hint="eastAsia"/>
+        <w:t>c11_age_0-4, c11_age_5-9, c11_age_10-14, c11_age_15-19, c11_age_20-24, c11_age_25-29, c11_age_30-34, c11_age_35-39, c11_age_40-44, c11_age_45-49, c11_age_50-54, c11_age_55-59, c11_age_60-64, c11_age_65-69, c11_age_70-74, c11_age_75-79, c11_age_80-84, c11_age_85+, c11_age_Notstated</w:t>
+      </w:r>
+    </w:p>
+    <w:p>
+      <w:pPr>
+        <w:pStyle w:val="a5"/>
+        <w:numPr>
+          <w:ilvl w:val="0"/>
+          <w:numId w:val="5"/>
+        </w:numPr>
+        <w:ind w:leftChars="0"/>
+        <w:rPr>
+          <w:rFonts w:ascii="Segoe UI" w:hAnsi="Segoe UI" w:cs="Segoe UI"/>
           <w:color w:val="24292E"/>
           <w:shd w:val="clear" w:color="auto" w:fill="FFFFFF"/>
         </w:rPr>
@@ -8071,328 +7955,7 @@
           <w:color w:val="24292E"/>
           <w:shd w:val="clear" w:color="auto" w:fill="FFFFFF"/>
         </w:rPr>
-        <w:t>c11_age_0-60</w:t>
-      </w:r>
-      <w:r>
-        <w:rPr>
-          <w:rFonts w:ascii="Segoe UI" w:hAnsi="Segoe UI" w:cs="Segoe UI"/>
-          <w:b/>
-          <w:bCs/>
-          <w:color w:val="24292E"/>
-          <w:shd w:val="clear" w:color="auto" w:fill="FFFFFF"/>
-        </w:rPr>
-        <w:t xml:space="preserve">, </w:t>
-      </w:r>
-      <w:r>
-        <w:rPr>
-          <w:rFonts w:ascii="Segoe UI" w:hAnsi="Segoe UI" w:cs="Segoe UI"/>
-          <w:b/>
-          <w:bCs/>
-          <w:color w:val="24292E"/>
-          <w:shd w:val="clear" w:color="auto" w:fill="FFFFFF"/>
-        </w:rPr>
-        <w:t>c11_age_&gt;60</w:t>
-      </w:r>
-      <w:r>
-        <w:rPr>
-          <w:rFonts w:ascii="Segoe UI" w:hAnsi="Segoe UI" w:cs="Segoe UI"/>
-          <w:b/>
-          <w:bCs/>
-          <w:color w:val="24292E"/>
-          <w:shd w:val="clear" w:color="auto" w:fill="FFFFFF"/>
-        </w:rPr>
-        <w:t xml:space="preserve">, </w:t>
-      </w:r>
-      <w:r>
-        <w:rPr>
-          <w:rFonts w:ascii="Segoe UI" w:hAnsi="Segoe UI" w:cs="Segoe UI"/>
-          <w:b/>
-          <w:bCs/>
-          <w:color w:val="24292E"/>
-          <w:shd w:val="clear" w:color="auto" w:fill="FFFFFF"/>
-        </w:rPr>
-        <w:t>c11_age_&gt;60_RuralFemales</w:t>
-      </w:r>
-      <w:r>
-        <w:rPr>
-          <w:rFonts w:ascii="Segoe UI" w:hAnsi="Segoe UI" w:cs="Segoe UI"/>
-          <w:b/>
-          <w:bCs/>
-          <w:color w:val="24292E"/>
-          <w:shd w:val="clear" w:color="auto" w:fill="FFFFFF"/>
-        </w:rPr>
-        <w:t xml:space="preserve">, </w:t>
-      </w:r>
-      <w:r>
-        <w:rPr>
-          <w:rFonts w:ascii="Segoe UI" w:hAnsi="Segoe UI" w:cs="Segoe UI"/>
-          <w:b/>
-          <w:bCs/>
-          <w:color w:val="24292E"/>
-          <w:shd w:val="clear" w:color="auto" w:fill="FFFFFF"/>
-        </w:rPr>
-        <w:t>c11_age_&gt;60_RuralMales</w:t>
-      </w:r>
-      <w:r>
-        <w:rPr>
-          <w:rFonts w:ascii="Segoe UI" w:hAnsi="Segoe UI" w:cs="Segoe UI"/>
-          <w:b/>
-          <w:bCs/>
-          <w:color w:val="24292E"/>
-          <w:shd w:val="clear" w:color="auto" w:fill="FFFFFF"/>
-        </w:rPr>
-        <w:t xml:space="preserve">, </w:t>
-      </w:r>
-      <w:r>
-        <w:rPr>
-          <w:rFonts w:ascii="Segoe UI" w:hAnsi="Segoe UI" w:cs="Segoe UI"/>
-          <w:b/>
-          <w:bCs/>
-          <w:color w:val="24292E"/>
-          <w:shd w:val="clear" w:color="auto" w:fill="FFFFFF"/>
-        </w:rPr>
-        <w:lastRenderedPageBreak/>
-        <w:t>c11_age_&gt;60_RuralPersons</w:t>
-      </w:r>
-      <w:r>
-        <w:rPr>
-          <w:rFonts w:ascii="Segoe UI" w:hAnsi="Segoe UI" w:cs="Segoe UI"/>
-          <w:b/>
-          <w:bCs/>
-          <w:color w:val="24292E"/>
-          <w:shd w:val="clear" w:color="auto" w:fill="FFFFFF"/>
-        </w:rPr>
-        <w:t xml:space="preserve">, </w:t>
-      </w:r>
-      <w:r>
-        <w:rPr>
-          <w:rFonts w:ascii="Segoe UI" w:hAnsi="Segoe UI" w:cs="Segoe UI"/>
-          <w:b/>
-          <w:bCs/>
-          <w:color w:val="24292E"/>
-          <w:shd w:val="clear" w:color="auto" w:fill="FFFFFF"/>
-        </w:rPr>
-        <w:t>c11_age_&gt;60_TotalFemales</w:t>
-      </w:r>
-      <w:r>
-        <w:rPr>
-          <w:rFonts w:ascii="Segoe UI" w:hAnsi="Segoe UI" w:cs="Segoe UI"/>
-          <w:b/>
-          <w:bCs/>
-          <w:color w:val="24292E"/>
-          <w:shd w:val="clear" w:color="auto" w:fill="FFFFFF"/>
-        </w:rPr>
-        <w:t xml:space="preserve">, </w:t>
-      </w:r>
-      <w:r>
-        <w:rPr>
-          <w:rFonts w:ascii="Segoe UI" w:hAnsi="Segoe UI" w:cs="Segoe UI"/>
-          <w:b/>
-          <w:bCs/>
-          <w:color w:val="24292E"/>
-          <w:shd w:val="clear" w:color="auto" w:fill="FFFFFF"/>
-        </w:rPr>
-        <w:t>c11_age_&gt;60_TotalMales</w:t>
-      </w:r>
-      <w:r>
-        <w:rPr>
-          <w:rFonts w:ascii="Segoe UI" w:hAnsi="Segoe UI" w:cs="Segoe UI"/>
-          <w:b/>
-          <w:bCs/>
-          <w:color w:val="24292E"/>
-          <w:shd w:val="clear" w:color="auto" w:fill="FFFFFF"/>
-        </w:rPr>
-        <w:t xml:space="preserve">, </w:t>
-      </w:r>
-      <w:r>
-        <w:rPr>
-          <w:rFonts w:ascii="Segoe UI" w:hAnsi="Segoe UI" w:cs="Segoe UI"/>
-          <w:b/>
-          <w:bCs/>
-          <w:color w:val="24292E"/>
-          <w:shd w:val="clear" w:color="auto" w:fill="FFFFFF"/>
-        </w:rPr>
-        <w:t>c11_age_&gt;60_UrbanFemales</w:t>
-      </w:r>
-      <w:r>
-        <w:rPr>
-          <w:rFonts w:ascii="Segoe UI" w:hAnsi="Segoe UI" w:cs="Segoe UI"/>
-          <w:b/>
-          <w:bCs/>
-          <w:color w:val="24292E"/>
-          <w:shd w:val="clear" w:color="auto" w:fill="FFFFFF"/>
-        </w:rPr>
-        <w:t xml:space="preserve">, </w:t>
-      </w:r>
-      <w:r>
-        <w:rPr>
-          <w:rFonts w:ascii="Segoe UI" w:hAnsi="Segoe UI" w:cs="Segoe UI"/>
-          <w:b/>
-          <w:bCs/>
-          <w:color w:val="24292E"/>
-          <w:shd w:val="clear" w:color="auto" w:fill="FFFFFF"/>
-        </w:rPr>
-        <w:t>c11_age_&gt;60_UrbanMales</w:t>
-      </w:r>
-      <w:r>
-        <w:rPr>
-          <w:rFonts w:ascii="Segoe UI" w:hAnsi="Segoe UI" w:cs="Segoe UI"/>
-          <w:b/>
-          <w:bCs/>
-          <w:color w:val="24292E"/>
-          <w:shd w:val="clear" w:color="auto" w:fill="FFFFFF"/>
-        </w:rPr>
-        <w:t xml:space="preserve">, </w:t>
-      </w:r>
-      <w:r>
-        <w:rPr>
-          <w:rFonts w:ascii="Segoe UI" w:hAnsi="Segoe UI" w:cs="Segoe UI"/>
-          <w:b/>
-          <w:bCs/>
-          <w:color w:val="24292E"/>
-          <w:shd w:val="clear" w:color="auto" w:fill="FFFFFF"/>
-        </w:rPr>
-        <w:t>c11_age_&gt;60_UrbanPersons</w:t>
-      </w:r>
-      <w:r>
-        <w:rPr>
-          <w:rFonts w:ascii="Segoe UI" w:hAnsi="Segoe UI" w:cs="Segoe UI"/>
-          <w:b/>
-          <w:bCs/>
-          <w:color w:val="24292E"/>
-          <w:shd w:val="clear" w:color="auto" w:fill="FFFFFF"/>
-        </w:rPr>
-        <w:t xml:space="preserve">, </w:t>
-      </w:r>
-      <w:r>
-        <w:rPr>
-          <w:rFonts w:ascii="Segoe UI" w:hAnsi="Segoe UI" w:cs="Segoe UI"/>
-          <w:b/>
-          <w:bCs/>
-          <w:color w:val="24292E"/>
-          <w:shd w:val="clear" w:color="auto" w:fill="FFFFFF"/>
-        </w:rPr>
-        <w:t>c11_age_0-60_RuralFemales</w:t>
-      </w:r>
-      <w:r>
-        <w:rPr>
-          <w:rFonts w:ascii="Segoe UI" w:hAnsi="Segoe UI" w:cs="Segoe UI"/>
-          <w:b/>
-          <w:bCs/>
-          <w:color w:val="24292E"/>
-          <w:shd w:val="clear" w:color="auto" w:fill="FFFFFF"/>
-        </w:rPr>
-        <w:t xml:space="preserve">, </w:t>
-      </w:r>
-      <w:r>
-        <w:rPr>
-          <w:rFonts w:ascii="Segoe UI" w:hAnsi="Segoe UI" w:cs="Segoe UI"/>
-          <w:b/>
-          <w:bCs/>
-          <w:color w:val="24292E"/>
-          <w:shd w:val="clear" w:color="auto" w:fill="FFFFFF"/>
-        </w:rPr>
-        <w:t>c11_age_0-60_RuralMales</w:t>
-      </w:r>
-      <w:r>
-        <w:rPr>
-          <w:rFonts w:ascii="Segoe UI" w:hAnsi="Segoe UI" w:cs="Segoe UI"/>
-          <w:b/>
-          <w:bCs/>
-          <w:color w:val="24292E"/>
-          <w:shd w:val="clear" w:color="auto" w:fill="FFFFFF"/>
-        </w:rPr>
-        <w:t xml:space="preserve">, </w:t>
-      </w:r>
-      <w:r>
-        <w:rPr>
-          <w:rFonts w:ascii="Segoe UI" w:hAnsi="Segoe UI" w:cs="Segoe UI"/>
-          <w:b/>
-          <w:bCs/>
-          <w:color w:val="24292E"/>
-          <w:shd w:val="clear" w:color="auto" w:fill="FFFFFF"/>
-        </w:rPr>
-        <w:t>c11_age_0-60_RuralPersons</w:t>
-      </w:r>
-      <w:r>
-        <w:rPr>
-          <w:rFonts w:ascii="Segoe UI" w:hAnsi="Segoe UI" w:cs="Segoe UI"/>
-          <w:b/>
-          <w:bCs/>
-          <w:color w:val="24292E"/>
-          <w:shd w:val="clear" w:color="auto" w:fill="FFFFFF"/>
-        </w:rPr>
-        <w:t xml:space="preserve">, </w:t>
-      </w:r>
-      <w:r>
-        <w:rPr>
-          <w:rFonts w:ascii="Segoe UI" w:hAnsi="Segoe UI" w:cs="Segoe UI"/>
-          <w:b/>
-          <w:bCs/>
-          <w:color w:val="24292E"/>
-          <w:shd w:val="clear" w:color="auto" w:fill="FFFFFF"/>
-        </w:rPr>
-        <w:t>c11_age_0-60_TotalFemales</w:t>
-      </w:r>
-      <w:r>
-        <w:rPr>
-          <w:rFonts w:ascii="Segoe UI" w:hAnsi="Segoe UI" w:cs="Segoe UI"/>
-          <w:b/>
-          <w:bCs/>
-          <w:color w:val="24292E"/>
-          <w:shd w:val="clear" w:color="auto" w:fill="FFFFFF"/>
-        </w:rPr>
-        <w:t xml:space="preserve">, </w:t>
-      </w:r>
-      <w:r>
-        <w:rPr>
-          <w:rFonts w:ascii="Segoe UI" w:hAnsi="Segoe UI" w:cs="Segoe UI"/>
-          <w:b/>
-          <w:bCs/>
-          <w:color w:val="24292E"/>
-          <w:shd w:val="clear" w:color="auto" w:fill="FFFFFF"/>
-        </w:rPr>
-        <w:t>c11_age_0-60_TotalMales</w:t>
-      </w:r>
-      <w:r>
-        <w:rPr>
-          <w:rFonts w:ascii="Segoe UI" w:hAnsi="Segoe UI" w:cs="Segoe UI"/>
-          <w:b/>
-          <w:bCs/>
-          <w:color w:val="24292E"/>
-          <w:shd w:val="clear" w:color="auto" w:fill="FFFFFF"/>
-        </w:rPr>
-        <w:t xml:space="preserve">, </w:t>
-      </w:r>
-      <w:r>
-        <w:rPr>
-          <w:rFonts w:ascii="Segoe UI" w:hAnsi="Segoe UI" w:cs="Segoe UI"/>
-          <w:b/>
-          <w:bCs/>
-          <w:color w:val="24292E"/>
-          <w:shd w:val="clear" w:color="auto" w:fill="FFFFFF"/>
-        </w:rPr>
-        <w:t>c11_age_0-60_UrbanFemales</w:t>
-      </w:r>
-      <w:r>
-        <w:rPr>
-          <w:rFonts w:ascii="Segoe UI" w:hAnsi="Segoe UI" w:cs="Segoe UI"/>
-          <w:b/>
-          <w:bCs/>
-          <w:color w:val="24292E"/>
-          <w:shd w:val="clear" w:color="auto" w:fill="FFFFFF"/>
-        </w:rPr>
-        <w:t xml:space="preserve">, </w:t>
-      </w:r>
-      <w:r>
-        <w:rPr>
-          <w:rFonts w:ascii="Segoe UI" w:hAnsi="Segoe UI" w:cs="Segoe UI"/>
-          <w:b/>
-          <w:bCs/>
-          <w:color w:val="24292E"/>
-          <w:shd w:val="clear" w:color="auto" w:fill="FFFFFF"/>
-        </w:rPr>
-        <w:t>c11_age_0-60_UrbanMales</w:t>
+        <w:t>c11_age_0-60, c11_age_&gt;60, c11_age_&gt;60_RuralFemales, c11_age_&gt;60_RuralMales, c11_age_&gt;60_RuralPersons, c11_age_&gt;60_TotalFemales, c11_age_&gt;60_TotalMales, c11_age_&gt;60_UrbanFemales, c11_age_&gt;60_UrbanMales, c11_age_&gt;60_UrbanPersons, c11_age_0-60_RuralFemales, c11_age_0-60_RuralMales, c11_age_0-60_RuralPersons, c11_age_0-60_TotalFemales, c11_age_0-60_TotalMales, c11_age_0-60_UrbanFemales, c11_age_0-60_UrbanMales</w:t>
       </w:r>
       <w:r>
         <w:rPr>
@@ -8497,6 +8060,7 @@
           <w:shd w:val="clear" w:color="auto" w:fill="FFFFFF"/>
         </w:rPr>
       </w:pPr>
+      <w:bookmarkStart w:id="3" w:name="_Hlk75173455"/>
       <w:r>
         <w:rPr>
           <w:rFonts w:ascii="Segoe UI" w:hAnsi="Segoe UI" w:cs="Segoe UI"/>
@@ -8510,16 +8074,17 @@
         <w:t>Variables from census 2011.</w:t>
       </w:r>
     </w:p>
-    <w:p>
-      <w:pPr>
-        <w:pStyle w:val="a5"/>
-        <w:numPr>
-          <w:ilvl w:val="0"/>
-          <w:numId w:val="5"/>
-        </w:numPr>
-        <w:ind w:leftChars="0"/>
-        <w:rPr>
-          <w:rFonts w:ascii="Segoe UI" w:hAnsi="Segoe UI" w:cs="Segoe UI" w:hint="eastAsia"/>
+    <w:bookmarkEnd w:id="3"/>
+    <w:p>
+      <w:pPr>
+        <w:pStyle w:val="a5"/>
+        <w:numPr>
+          <w:ilvl w:val="0"/>
+          <w:numId w:val="5"/>
+        </w:numPr>
+        <w:ind w:leftChars="0"/>
+        <w:rPr>
+          <w:rFonts w:ascii="Segoe UI" w:hAnsi="Segoe UI" w:cs="Segoe UI"/>
           <w:color w:val="24292E"/>
           <w:sz w:val="24"/>
           <w:szCs w:val="28"/>
@@ -8545,6 +8110,289 @@
           <w:shd w:val="clear" w:color="auto" w:fill="FFFFFF"/>
         </w:rPr>
         <w:t>ame as the variables at a state level.</w:t>
+      </w:r>
+    </w:p>
+    <w:p>
+      <w:pPr>
+        <w:rPr>
+          <w:rFonts w:ascii="Segoe UI" w:hAnsi="Segoe UI" w:cs="Segoe UI"/>
+          <w:color w:val="24292E"/>
+          <w:sz w:val="24"/>
+          <w:szCs w:val="28"/>
+          <w:shd w:val="clear" w:color="auto" w:fill="FFFFFF"/>
+        </w:rPr>
+      </w:pPr>
+    </w:p>
+    <w:p>
+      <w:pPr>
+        <w:rPr>
+          <w:rFonts w:ascii="Segoe UI" w:hAnsi="Segoe UI" w:cs="Segoe UI"/>
+          <w:color w:val="24292E"/>
+          <w:sz w:val="24"/>
+          <w:szCs w:val="28"/>
+          <w:shd w:val="clear" w:color="auto" w:fill="FFFFFF"/>
+        </w:rPr>
+      </w:pPr>
+    </w:p>
+    <w:p>
+      <w:pPr>
+        <w:rPr>
+          <w:b/>
+          <w:bCs/>
+          <w:sz w:val="32"/>
+          <w:szCs w:val="36"/>
+        </w:rPr>
+      </w:pPr>
+      <w:r>
+        <w:rPr>
+          <w:b/>
+          <w:bCs/>
+          <w:sz w:val="32"/>
+          <w:szCs w:val="36"/>
+        </w:rPr>
+        <w:t>Others</w:t>
+      </w:r>
+    </w:p>
+    <w:p>
+      <w:pPr>
+        <w:pStyle w:val="a5"/>
+        <w:numPr>
+          <w:ilvl w:val="0"/>
+          <w:numId w:val="7"/>
+        </w:numPr>
+        <w:ind w:leftChars="0"/>
+        <w:rPr>
+          <w:rFonts w:ascii="Segoe UI" w:hAnsi="Segoe UI" w:cs="Segoe UI"/>
+          <w:color w:val="24292E"/>
+          <w:sz w:val="24"/>
+          <w:szCs w:val="28"/>
+          <w:shd w:val="clear" w:color="auto" w:fill="FFFFFF"/>
+        </w:rPr>
+      </w:pPr>
+      <w:r>
+        <w:rPr>
+          <w:rFonts w:ascii="Segoe UI" w:hAnsi="Segoe UI" w:cs="Segoe UI"/>
+          <w:b/>
+          <w:bCs/>
+          <w:color w:val="24292E"/>
+          <w:sz w:val="24"/>
+          <w:szCs w:val="28"/>
+          <w:shd w:val="clear" w:color="auto" w:fill="FFFFFF"/>
+        </w:rPr>
+        <w:t xml:space="preserve">List of states and districts of </w:t>
+      </w:r>
+      <w:r>
+        <w:rPr>
+          <w:rFonts w:ascii="Segoe UI" w:hAnsi="Segoe UI" w:cs="Segoe UI"/>
+          <w:b/>
+          <w:bCs/>
+          <w:color w:val="24292E"/>
+          <w:sz w:val="24"/>
+          <w:szCs w:val="28"/>
+          <w:shd w:val="clear" w:color="auto" w:fill="FFFFFF"/>
+        </w:rPr>
+        <w:t>I</w:t>
+      </w:r>
+      <w:r>
+        <w:rPr>
+          <w:rFonts w:ascii="Segoe UI" w:hAnsi="Segoe UI" w:cs="Segoe UI"/>
+          <w:b/>
+          <w:bCs/>
+          <w:color w:val="24292E"/>
+          <w:sz w:val="24"/>
+          <w:szCs w:val="28"/>
+          <w:shd w:val="clear" w:color="auto" w:fill="FFFFFF"/>
+        </w:rPr>
+        <w:t>ndia</w:t>
+      </w:r>
+      <w:r>
+        <w:rPr>
+          <w:rFonts w:ascii="Segoe UI" w:hAnsi="Segoe UI" w:cs="Segoe UI"/>
+          <w:b/>
+          <w:bCs/>
+          <w:color w:val="24292E"/>
+          <w:sz w:val="24"/>
+          <w:szCs w:val="28"/>
+          <w:shd w:val="clear" w:color="auto" w:fill="FFFFFF"/>
+        </w:rPr>
+        <w:t>.</w:t>
+      </w:r>
+    </w:p>
+    <w:p>
+      <w:pPr>
+        <w:pStyle w:val="a5"/>
+        <w:numPr>
+          <w:ilvl w:val="0"/>
+          <w:numId w:val="5"/>
+        </w:numPr>
+        <w:ind w:leftChars="0"/>
+        <w:rPr>
+          <w:rFonts w:ascii="Segoe UI" w:hAnsi="Segoe UI" w:cs="Segoe UI"/>
+          <w:color w:val="24292E"/>
+          <w:sz w:val="24"/>
+          <w:szCs w:val="28"/>
+          <w:shd w:val="clear" w:color="auto" w:fill="FFFFFF"/>
+        </w:rPr>
+      </w:pPr>
+      <w:r>
+        <w:rPr>
+          <w:rFonts w:ascii="Segoe UI" w:hAnsi="Segoe UI" w:cs="Segoe UI"/>
+          <w:color w:val="24292E"/>
+          <w:sz w:val="24"/>
+          <w:szCs w:val="28"/>
+          <w:shd w:val="clear" w:color="auto" w:fill="FFFFFF"/>
+        </w:rPr>
+        <w:t>File location : ‘outcome/</w:t>
+      </w:r>
+      <w:r>
+        <w:rPr>
+          <w:rFonts w:ascii="Segoe UI" w:hAnsi="Segoe UI" w:cs="Segoe UI"/>
+          <w:color w:val="24292E"/>
+          <w:sz w:val="24"/>
+          <w:szCs w:val="28"/>
+          <w:shd w:val="clear" w:color="auto" w:fill="FFFFFF"/>
+        </w:rPr>
+        <w:t>Indian-States-and-Districts-List.csv</w:t>
+      </w:r>
+      <w:r>
+        <w:rPr>
+          <w:rFonts w:ascii="Segoe UI" w:hAnsi="Segoe UI" w:cs="Segoe UI"/>
+          <w:color w:val="24292E"/>
+          <w:sz w:val="24"/>
+          <w:szCs w:val="28"/>
+          <w:shd w:val="clear" w:color="auto" w:fill="FFFFFF"/>
+        </w:rPr>
+        <w:t>’</w:t>
+      </w:r>
+    </w:p>
+    <w:p>
+      <w:pPr>
+        <w:pStyle w:val="a5"/>
+        <w:numPr>
+          <w:ilvl w:val="0"/>
+          <w:numId w:val="5"/>
+        </w:numPr>
+        <w:ind w:leftChars="0"/>
+        <w:rPr>
+          <w:rFonts w:ascii="Segoe UI" w:hAnsi="Segoe UI" w:cs="Segoe UI"/>
+          <w:color w:val="24292E"/>
+          <w:sz w:val="24"/>
+          <w:szCs w:val="28"/>
+          <w:shd w:val="clear" w:color="auto" w:fill="FFFFFF"/>
+        </w:rPr>
+      </w:pPr>
+      <w:r>
+        <w:rPr>
+          <w:rFonts w:ascii="Segoe UI" w:hAnsi="Segoe UI" w:cs="Segoe UI"/>
+          <w:color w:val="24292E"/>
+          <w:sz w:val="24"/>
+          <w:szCs w:val="28"/>
+          <w:shd w:val="clear" w:color="auto" w:fill="FFFFFF"/>
+        </w:rPr>
+        <w:t xml:space="preserve">Source : </w:t>
+      </w:r>
+      <w:hyperlink r:id="rId5" w:history="1">
+        <w:r>
+          <w:rPr>
+            <w:rStyle w:val="a3"/>
+            <w:rFonts w:ascii="Segoe UI" w:hAnsi="Segoe UI" w:cs="Segoe UI"/>
+            <w:sz w:val="24"/>
+            <w:szCs w:val="28"/>
+            <w:shd w:val="clear" w:color="auto" w:fill="FFFFFF"/>
+          </w:rPr>
+          <w:t>https://www.askbankifsccode.com/blog/list-of-all-states-union-territories-and-districts-in-india/</w:t>
+        </w:r>
+      </w:hyperlink>
+    </w:p>
+    <w:p>
+      <w:pPr>
+        <w:pStyle w:val="a5"/>
+        <w:numPr>
+          <w:ilvl w:val="0"/>
+          <w:numId w:val="5"/>
+        </w:numPr>
+        <w:ind w:leftChars="0"/>
+        <w:rPr>
+          <w:rFonts w:ascii="Segoe UI" w:hAnsi="Segoe UI" w:cs="Segoe UI" w:hint="eastAsia"/>
+          <w:color w:val="24292E"/>
+          <w:sz w:val="24"/>
+          <w:szCs w:val="28"/>
+          <w:shd w:val="clear" w:color="auto" w:fill="FFFFFF"/>
+        </w:rPr>
+      </w:pPr>
+      <w:r>
+        <w:rPr>
+          <w:rFonts w:ascii="Segoe UI" w:hAnsi="Segoe UI" w:cs="Segoe UI"/>
+          <w:color w:val="24292E"/>
+          <w:sz w:val="24"/>
+          <w:szCs w:val="28"/>
+          <w:shd w:val="clear" w:color="auto" w:fill="FFFFFF"/>
+        </w:rPr>
+        <w:t>To find which districts are omitted in the API data sets, this file is referenced.</w:t>
+      </w:r>
+      <w:r>
+        <w:rPr>
+          <w:rFonts w:ascii="Segoe UI" w:hAnsi="Segoe UI" w:cs="Segoe UI"/>
+          <w:color w:val="24292E"/>
+          <w:sz w:val="24"/>
+          <w:szCs w:val="28"/>
+          <w:shd w:val="clear" w:color="auto" w:fill="FFFFFF"/>
+        </w:rPr>
+        <w:t xml:space="preserve"> </w:t>
+      </w:r>
+      <w:r>
+        <w:rPr>
+          <w:rFonts w:ascii="Segoe UI" w:hAnsi="Segoe UI" w:cs="Segoe UI"/>
+          <w:color w:val="24292E"/>
+          <w:sz w:val="24"/>
+          <w:szCs w:val="28"/>
+          <w:shd w:val="clear" w:color="auto" w:fill="FFFFFF"/>
+        </w:rPr>
+        <w:lastRenderedPageBreak/>
+        <w:t>(‘outcome/</w:t>
+      </w:r>
+      <w:r>
+        <w:rPr>
+          <w:rFonts w:ascii="Segoe UI" w:hAnsi="Segoe UI" w:cs="Segoe UI"/>
+          <w:color w:val="24292E"/>
+          <w:sz w:val="24"/>
+          <w:szCs w:val="28"/>
+          <w:shd w:val="clear" w:color="auto" w:fill="FFFFFF"/>
+        </w:rPr>
+        <w:t>datacheck2.Rmd</w:t>
+      </w:r>
+      <w:r>
+        <w:rPr>
+          <w:rFonts w:ascii="Segoe UI" w:hAnsi="Segoe UI" w:cs="Segoe UI"/>
+          <w:color w:val="24292E"/>
+          <w:sz w:val="24"/>
+          <w:szCs w:val="28"/>
+          <w:shd w:val="clear" w:color="auto" w:fill="FFFFFF"/>
+        </w:rPr>
+        <w:t>’ and ‘outcome/</w:t>
+      </w:r>
+      <w:r>
+        <w:t xml:space="preserve"> </w:t>
+      </w:r>
+      <w:r>
+        <w:rPr>
+          <w:rFonts w:ascii="Segoe UI" w:hAnsi="Segoe UI" w:cs="Segoe UI"/>
+          <w:color w:val="24292E"/>
+          <w:sz w:val="24"/>
+          <w:szCs w:val="28"/>
+          <w:shd w:val="clear" w:color="auto" w:fill="FFFFFF"/>
+        </w:rPr>
+        <w:t>datacheck2.</w:t>
+      </w:r>
+      <w:r>
+        <w:rPr>
+          <w:rFonts w:ascii="Segoe UI" w:hAnsi="Segoe UI" w:cs="Segoe UI"/>
+          <w:color w:val="24292E"/>
+          <w:sz w:val="24"/>
+          <w:szCs w:val="28"/>
+          <w:shd w:val="clear" w:color="auto" w:fill="FFFFFF"/>
+        </w:rPr>
+        <w:t>html’)</w:t>
       </w:r>
     </w:p>
     <w:sectPr>
@@ -9129,6 +8977,92 @@
       </w:rPr>
     </w:lvl>
   </w:abstractNum>
+  <w:abstractNum w:abstractNumId="6" w15:restartNumberingAfterBreak="0">
+    <w:nsid w:val="669C3748"/>
+    <w:multiLevelType w:val="multilevel"/>
+    <w:tmpl w:val="0409001D"/>
+    <w:lvl w:ilvl="0">
+      <w:start w:val="1"/>
+      <w:numFmt w:val="decimal"/>
+      <w:lvlText w:val="%1"/>
+      <w:lvlJc w:val="left"/>
+      <w:pPr>
+        <w:ind w:left="425" w:hanging="425"/>
+      </w:pPr>
+    </w:lvl>
+    <w:lvl w:ilvl="1">
+      <w:start w:val="1"/>
+      <w:numFmt w:val="decimal"/>
+      <w:lvlText w:val="%1.%2"/>
+      <w:lvlJc w:val="left"/>
+      <w:pPr>
+        <w:ind w:left="992" w:hanging="567"/>
+      </w:pPr>
+    </w:lvl>
+    <w:lvl w:ilvl="2">
+      <w:start w:val="1"/>
+      <w:numFmt w:val="decimal"/>
+      <w:lvlText w:val="%1.%2.%3"/>
+      <w:lvlJc w:val="left"/>
+      <w:pPr>
+        <w:ind w:left="1418" w:hanging="567"/>
+      </w:pPr>
+    </w:lvl>
+    <w:lvl w:ilvl="3">
+      <w:start w:val="1"/>
+      <w:numFmt w:val="decimal"/>
+      <w:lvlText w:val="%1.%2.%3.%4"/>
+      <w:lvlJc w:val="left"/>
+      <w:pPr>
+        <w:ind w:left="1984" w:hanging="708"/>
+      </w:pPr>
+    </w:lvl>
+    <w:lvl w:ilvl="4">
+      <w:start w:val="1"/>
+      <w:numFmt w:val="decimal"/>
+      <w:lvlText w:val="%1.%2.%3.%4.%5"/>
+      <w:lvlJc w:val="left"/>
+      <w:pPr>
+        <w:ind w:left="2551" w:hanging="850"/>
+      </w:pPr>
+    </w:lvl>
+    <w:lvl w:ilvl="5">
+      <w:start w:val="1"/>
+      <w:numFmt w:val="decimal"/>
+      <w:lvlText w:val="%1.%2.%3.%4.%5.%6"/>
+      <w:lvlJc w:val="left"/>
+      <w:pPr>
+        <w:ind w:left="3260" w:hanging="1134"/>
+      </w:pPr>
+    </w:lvl>
+    <w:lvl w:ilvl="6">
+      <w:start w:val="1"/>
+      <w:numFmt w:val="decimal"/>
+      <w:lvlText w:val="%1.%2.%3.%4.%5.%6.%7"/>
+      <w:lvlJc w:val="left"/>
+      <w:pPr>
+        <w:ind w:left="3827" w:hanging="1276"/>
+      </w:pPr>
+    </w:lvl>
+    <w:lvl w:ilvl="7">
+      <w:start w:val="1"/>
+      <w:numFmt w:val="decimal"/>
+      <w:lvlText w:val="%1.%2.%3.%4.%5.%6.%7.%8"/>
+      <w:lvlJc w:val="left"/>
+      <w:pPr>
+        <w:ind w:left="4394" w:hanging="1418"/>
+      </w:pPr>
+    </w:lvl>
+    <w:lvl w:ilvl="8">
+      <w:start w:val="1"/>
+      <w:numFmt w:val="decimal"/>
+      <w:lvlText w:val="%1.%2.%3.%4.%5.%6.%7.%8.%9"/>
+      <w:lvlJc w:val="left"/>
+      <w:pPr>
+        <w:ind w:left="5102" w:hanging="1700"/>
+      </w:pPr>
+    </w:lvl>
+  </w:abstractNum>
   <w:num w:numId="1">
     <w:abstractNumId w:val="0"/>
   </w:num>
@@ -9146,6 +9080,9 @@
   </w:num>
   <w:num w:numId="6">
     <w:abstractNumId w:val="3"/>
+  </w:num>
+  <w:num w:numId="7">
+    <w:abstractNumId w:val="6"/>
   </w:num>
 </w:numbering>
 </file>

</xml_diff>